<commit_message>
Added data, Filter By Rating
</commit_message>
<xml_diff>
--- a/Solution Files/ReadMe.docx
+++ b/Solution Files/ReadMe.docx
@@ -1,6 +1,6 @@
 
 <file path=word/document.xml><?xml version="1.0" encoding="utf-8"?>
-<w:document xmlns:wpc="http://schemas.microsoft.com/office/word/2010/wordprocessingCanvas" xmlns:cx="http://schemas.microsoft.com/office/drawing/2014/chartex" xmlns:cx1="http://schemas.microsoft.com/office/drawing/2015/9/8/chartex" xmlns:cx2="http://schemas.microsoft.com/office/drawing/2015/10/21/chartex" xmlns:cx3="http://schemas.microsoft.com/office/drawing/2016/5/9/chartex" xmlns:cx4="http://schemas.microsoft.com/office/drawing/2016/5/10/chartex" xmlns:cx5="http://schemas.microsoft.com/office/drawing/2016/5/11/chartex" xmlns:cx6="http://schemas.microsoft.com/office/drawing/2016/5/12/chartex" xmlns:cx7="http://schemas.microsoft.com/office/drawing/2016/5/13/chartex" xmlns:cx8="http://schemas.microsoft.com/office/drawing/2016/5/14/chartex" xmlns:mc="http://schemas.openxmlformats.org/markup-compatibility/2006" xmlns:aink="http://schemas.microsoft.com/office/drawing/2016/ink" xmlns:am3d="http://schemas.microsoft.com/office/drawing/2017/model3d" xmlns:o="urn:schemas-microsoft-com:office:office" xmlns:r="http://schemas.openxmlformats.org/officeDocument/2006/relationships" xmlns:m="http://schemas.openxmlformats.org/officeDocument/2006/math" xmlns:v="urn:schemas-microsoft-com:vml" xmlns:wp14="http://schemas.microsoft.com/office/word/2010/wordprocessingDrawing" xmlns:wp="http://schemas.openxmlformats.org/drawingml/2006/wordprocessingDrawing" xmlns:w10="urn:schemas-microsoft-com:office:word" xmlns:w="http://schemas.openxmlformats.org/wordprocessingml/2006/main" xmlns:w14="http://schemas.microsoft.com/office/word/2010/wordml" xmlns:w15="http://schemas.microsoft.com/office/word/2012/wordml" xmlns:w16cid="http://schemas.microsoft.com/office/word/2016/wordml/cid" xmlns:w16se="http://schemas.microsoft.com/office/word/2015/wordml/symex" xmlns:wpg="http://schemas.microsoft.com/office/word/2010/wordprocessingGroup" xmlns:wpi="http://schemas.microsoft.com/office/word/2010/wordprocessingInk" xmlns:wne="http://schemas.microsoft.com/office/word/2006/wordml" xmlns:wps="http://schemas.microsoft.com/office/word/2010/wordprocessingShape" mc:Ignorable="w14 w15 w16se w16cid wp14">
+<w:document xmlns:wpc="http://schemas.microsoft.com/office/word/2010/wordprocessingCanvas" xmlns:cx="http://schemas.microsoft.com/office/drawing/2014/chartex" xmlns:cx1="http://schemas.microsoft.com/office/drawing/2015/9/8/chartex" xmlns:cx2="http://schemas.microsoft.com/office/drawing/2015/10/21/chartex" xmlns:cx3="http://schemas.microsoft.com/office/drawing/2016/5/9/chartex" xmlns:cx4="http://schemas.microsoft.com/office/drawing/2016/5/10/chartex" xmlns:cx5="http://schemas.microsoft.com/office/drawing/2016/5/11/chartex" xmlns:cx6="http://schemas.microsoft.com/office/drawing/2016/5/12/chartex" xmlns:cx7="http://schemas.microsoft.com/office/drawing/2016/5/13/chartex" xmlns:cx8="http://schemas.microsoft.com/office/drawing/2016/5/14/chartex" xmlns:mc="http://schemas.openxmlformats.org/markup-compatibility/2006" xmlns:aink="http://schemas.microsoft.com/office/drawing/2016/ink" xmlns:am3d="http://schemas.microsoft.com/office/drawing/2017/model3d" xmlns:o="urn:schemas-microsoft-com:office:office" xmlns:r="http://schemas.openxmlformats.org/officeDocument/2006/relationships" xmlns:m="http://schemas.openxmlformats.org/officeDocument/2006/math" xmlns:v="urn:schemas-microsoft-com:vml" xmlns:wp14="http://schemas.microsoft.com/office/word/2010/wordprocessingDrawing" xmlns:wp="http://schemas.openxmlformats.org/drawingml/2006/wordprocessingDrawing" xmlns:w10="urn:schemas-microsoft-com:office:word" xmlns:w="http://schemas.openxmlformats.org/wordprocessingml/2006/main" xmlns:w14="http://schemas.microsoft.com/office/word/2010/wordml" xmlns:w15="http://schemas.microsoft.com/office/word/2012/wordml" xmlns:w16cex="http://schemas.microsoft.com/office/word/2018/wordml/cex" xmlns:w16cid="http://schemas.microsoft.com/office/word/2016/wordml/cid" xmlns:w16="http://schemas.microsoft.com/office/word/2018/wordml" xmlns:w16se="http://schemas.microsoft.com/office/word/2015/wordml/symex" xmlns:wpg="http://schemas.microsoft.com/office/word/2010/wordprocessingGroup" xmlns:wpi="http://schemas.microsoft.com/office/word/2010/wordprocessingInk" xmlns:wne="http://schemas.microsoft.com/office/word/2006/wordml" xmlns:wps="http://schemas.microsoft.com/office/word/2010/wordprocessingShape" mc:Ignorable="w14 w15 w16se w16cid w16 w16cex wp14">
   <w:body>
     <w:p>
       <w:pPr>
@@ -15,10 +15,7 @@
     </w:p>
     <w:p>
       <w:r>
-        <w:t>W</w:t>
-      </w:r>
-      <w:r>
-        <w:t xml:space="preserve">rite a new micro-service that will allow users to share feedback on their last game session and allow visibility to a live operations team. </w:t>
+        <w:t xml:space="preserve">Write a new micro-service that will allow users to share feedback on their last game session and allow visibility to a live operations team. </w:t>
       </w:r>
     </w:p>
     <w:p>
@@ -74,59 +71,6 @@
       </w:pPr>
       <w:r>
         <w:t>HTTP endpoint to get the last 15 feedbacks left by players and allow filtering by rating.</w:t>
-      </w:r>
-    </w:p>
-    <w:p/>
-    <w:p>
-      <w:pPr>
-        <w:pStyle w:val="Title"/>
-      </w:pPr>
-      <w:r>
-        <w:t>Explanation</w:t>
-      </w:r>
-    </w:p>
-    <w:p>
-      <w:r>
-        <w:t xml:space="preserve">Although the requirements are asking for a new </w:t>
-      </w:r>
-      <w:r>
-        <w:t>microservice, I have decomposed it into 3 microservices based on differing contexts:</w:t>
-      </w:r>
-    </w:p>
-    <w:p>
-      <w:pPr>
-        <w:pStyle w:val="ListParagraph"/>
-        <w:numPr>
-          <w:ilvl w:val="0"/>
-          <w:numId w:val="2"/>
-        </w:numPr>
-      </w:pPr>
-      <w:r>
-        <w:t>Users</w:t>
-      </w:r>
-    </w:p>
-    <w:p>
-      <w:pPr>
-        <w:pStyle w:val="ListParagraph"/>
-        <w:numPr>
-          <w:ilvl w:val="0"/>
-          <w:numId w:val="2"/>
-        </w:numPr>
-      </w:pPr>
-      <w:r>
-        <w:t>Sessions</w:t>
-      </w:r>
-    </w:p>
-    <w:p>
-      <w:pPr>
-        <w:pStyle w:val="ListParagraph"/>
-        <w:numPr>
-          <w:ilvl w:val="0"/>
-          <w:numId w:val="2"/>
-        </w:numPr>
-      </w:pPr>
-      <w:r>
-        <w:t>Ratings</w:t>
       </w:r>
     </w:p>
     <w:p/>
@@ -219,6 +163,11 @@
       </w:hyperlink>
     </w:p>
     <w:p>
+      <w:pPr>
+        <w:rPr>
+          <w:rStyle w:val="Hyperlink"/>
+        </w:rPr>
+      </w:pPr>
       <w:r>
         <w:rPr>
           <w:b/>
@@ -247,21 +196,81 @@
     </w:p>
     <w:p>
       <w:pPr>
+        <w:rPr>
+          <w:rStyle w:val="Hyperlink"/>
+        </w:rPr>
+      </w:pPr>
+    </w:p>
+    <w:p>
+      <w:pPr>
         <w:pStyle w:val="Title"/>
       </w:pPr>
       <w:r>
+        <w:t>Explanation</w:t>
+      </w:r>
+    </w:p>
+    <w:p>
+      <w:r>
+        <w:t>Although the requirements are asking for a new microservice, I have decomposed it into 3 microservices based on differing contexts:</w:t>
+      </w:r>
+    </w:p>
+    <w:p>
+      <w:pPr>
+        <w:pStyle w:val="ListParagraph"/>
+        <w:numPr>
+          <w:ilvl w:val="0"/>
+          <w:numId w:val="2"/>
+        </w:numPr>
+      </w:pPr>
+      <w:r>
+        <w:t>Users</w:t>
+      </w:r>
+    </w:p>
+    <w:p>
+      <w:pPr>
+        <w:pStyle w:val="ListParagraph"/>
+        <w:numPr>
+          <w:ilvl w:val="0"/>
+          <w:numId w:val="2"/>
+        </w:numPr>
+      </w:pPr>
+      <w:r>
+        <w:t>Sessions</w:t>
+      </w:r>
+    </w:p>
+    <w:p>
+      <w:pPr>
+        <w:pStyle w:val="ListParagraph"/>
+        <w:numPr>
+          <w:ilvl w:val="0"/>
+          <w:numId w:val="2"/>
+        </w:numPr>
+      </w:pPr>
+      <w:r>
+        <w:t>Ratings</w:t>
+      </w:r>
+    </w:p>
+    <w:p/>
+    <w:p>
+      <w:pPr>
+        <w:pStyle w:val="Title"/>
+      </w:pPr>
+      <w:r>
+        <w:rPr>
+          <w:noProof/>
+        </w:rPr>
         <w:lastRenderedPageBreak/>
         <w:drawing>
-          <wp:anchor distT="0" distB="0" distL="114300" distR="114300" simplePos="0" relativeHeight="251658240" behindDoc="0" locked="0" layoutInCell="1" allowOverlap="1" wp14:anchorId="30493D8A" wp14:editId="0AF2BA74">
+          <wp:anchor distT="0" distB="0" distL="114300" distR="114300" simplePos="0" relativeHeight="251658240" behindDoc="0" locked="0" layoutInCell="1" allowOverlap="1" wp14:anchorId="30493D8A" wp14:editId="69895D2F">
             <wp:simplePos x="0" y="0"/>
             <wp:positionH relativeFrom="column">
-              <wp:posOffset>3037840</wp:posOffset>
+              <wp:posOffset>3698875</wp:posOffset>
             </wp:positionH>
             <wp:positionV relativeFrom="paragraph">
-              <wp:posOffset>3997</wp:posOffset>
+              <wp:posOffset>1270</wp:posOffset>
             </wp:positionV>
-            <wp:extent cx="3116077" cy="4335411"/>
-            <wp:effectExtent l="0" t="0" r="8255" b="8255"/>
+            <wp:extent cx="2518410" cy="3503930"/>
+            <wp:effectExtent l="0" t="0" r="0" b="1270"/>
             <wp:wrapSquare wrapText="bothSides"/>
             <wp:docPr id="1" name="Picture 1"/>
             <wp:cNvGraphicFramePr>
@@ -275,7 +284,7 @@
                     <pic:cNvPicPr/>
                   </pic:nvPicPr>
                   <pic:blipFill>
-                    <a:blip r:embed="rId9">
+                    <a:blip r:embed="rId9" cstate="print">
                       <a:extLst>
                         <a:ext uri="{28A0092B-C50C-407E-A947-70E740481C1C}">
                           <a14:useLocalDpi xmlns:a14="http://schemas.microsoft.com/office/drawing/2010/main" val="0"/>
@@ -289,7 +298,7 @@
                   <pic:spPr>
                     <a:xfrm>
                       <a:off x="0" y="0"/>
-                      <a:ext cx="3116077" cy="4335411"/>
+                      <a:ext cx="2518410" cy="3503930"/>
                     </a:xfrm>
                     <a:prstGeom prst="rect">
                       <a:avLst/>
@@ -314,11 +323,18 @@
     <w:p/>
     <w:p>
       <w:r>
-        <w:t>The Solution consists of 16 Projects:</w:t>
-      </w:r>
-    </w:p>
-    <w:p>
-      <w:r>
+        <w:t>The Solution consists of 16 Projects</w:t>
+      </w:r>
+      <w:r>
+        <w:t>.</w:t>
+      </w:r>
+    </w:p>
+    <w:p>
+      <w:r>
+        <w:rPr>
+          <w:b/>
+          <w:bCs/>
+        </w:rPr>
         <w:t>Foundation</w:t>
       </w:r>
       <w:r>
@@ -329,6 +345,10 @@
       <w:proofErr w:type="spellStart"/>
       <w:proofErr w:type="gramStart"/>
       <w:r>
+        <w:rPr>
+          <w:b/>
+          <w:bCs/>
+        </w:rPr>
         <w:t>Gaming.Client.Entities</w:t>
       </w:r>
       <w:proofErr w:type="spellEnd"/>
@@ -337,32 +357,63 @@
         <w:t xml:space="preserve"> – contains client entities. For the sake of time, I kept a </w:t>
       </w:r>
       <w:r>
-        <w:t xml:space="preserve">single project to contain </w:t>
-      </w:r>
-      <w:proofErr w:type="gramStart"/>
-      <w:r>
-        <w:t>all of</w:t>
-      </w:r>
-      <w:proofErr w:type="gramEnd"/>
-      <w:r>
-        <w:t xml:space="preserve"> the client entities across all projects.</w:t>
+        <w:t>single project to contain all of the client entities across all projects.</w:t>
+      </w:r>
+    </w:p>
+    <w:p>
+      <w:r>
+        <w:t>Each solution folder contains 4 projects</w:t>
+      </w:r>
+      <w:r>
+        <w:t>.</w:t>
       </w:r>
     </w:p>
     <w:p>
       <w:proofErr w:type="spellStart"/>
       <w:proofErr w:type="gramStart"/>
       <w:r>
-        <w:t>Gaming.XXXXService.Client</w:t>
+        <w:rPr>
+          <w:b/>
+          <w:bCs/>
+        </w:rPr>
+        <w:t>Gaming.XXXX.Interfaces</w:t>
       </w:r>
       <w:proofErr w:type="spellEnd"/>
       <w:proofErr w:type="gramEnd"/>
       <w:r>
+        <w:t xml:space="preserve"> provides interfaces for services.</w:t>
+      </w:r>
+    </w:p>
+    <w:p>
+      <w:proofErr w:type="spellStart"/>
+      <w:proofErr w:type="gramStart"/>
+      <w:r>
+        <w:rPr>
+          <w:b/>
+          <w:bCs/>
+        </w:rPr>
+        <w:t>Gaming.XXXX.Repositories</w:t>
+      </w:r>
+      <w:proofErr w:type="spellEnd"/>
+      <w:proofErr w:type="gramEnd"/>
+      <w:r>
+        <w:t xml:space="preserve"> – module that provides data access. Entities in these projects are registered with the DI container at Startup using a Module class and inversion of control. This allows the repositories to be replaced easily with other implementations and database technologies.</w:t>
+      </w:r>
+    </w:p>
+    <w:p>
+      <w:proofErr w:type="spellStart"/>
+      <w:proofErr w:type="gramStart"/>
+      <w:r>
+        <w:rPr>
+          <w:b/>
+          <w:bCs/>
+        </w:rPr>
+        <w:t>Gaming.XXXXService.Client</w:t>
+      </w:r>
+      <w:proofErr w:type="spellEnd"/>
+      <w:proofErr w:type="gramEnd"/>
+      <w:r>
         <w:t xml:space="preserve"> – I created 3 client projects in order to provide a client side API to any consumers of the service.</w:t>
-      </w:r>
-    </w:p>
-    <w:p>
-      <w:r>
-        <w:t>Each solution folder contains 4 projects</w:t>
       </w:r>
     </w:p>
     <w:p/>
@@ -374,6 +425,7 @@
     <w:p/>
     <w:p/>
     <w:p/>
+    <w:p/>
     <w:p>
       <w:pPr>
         <w:rPr>
@@ -424,6 +476,9 @@
     </w:p>
     <w:p>
       <w:r>
+        <w:rPr>
+          <w:noProof/>
+        </w:rPr>
         <w:drawing>
           <wp:inline distT="0" distB="0" distL="0" distR="0" wp14:anchorId="59F3F902" wp14:editId="33AD35D5">
             <wp:extent cx="2309418" cy="1865186"/>
@@ -529,6 +584,9 @@
     <w:p/>
     <w:p>
       <w:r>
+        <w:rPr>
+          <w:noProof/>
+        </w:rPr>
         <w:drawing>
           <wp:inline distT="0" distB="0" distL="0" distR="0" wp14:anchorId="12BCC495" wp14:editId="69483182">
             <wp:extent cx="5237074" cy="3633500"/>
@@ -610,32 +668,19 @@
     </w:p>
     <w:p>
       <w:r>
-        <w:t xml:space="preserve">Using Postman, in the Solution Files folder of the solution you will find a json file that includes </w:t>
-      </w:r>
-      <w:proofErr w:type="gramStart"/>
-      <w:r>
-        <w:t>all of</w:t>
-      </w:r>
-      <w:proofErr w:type="gramEnd"/>
-      <w:r>
-        <w:t xml:space="preserve"> the client requests for Postman. </w:t>
-      </w:r>
-    </w:p>
-    <w:p>
-      <w:r>
-        <w:t xml:space="preserve">Click on File &gt; </w:t>
-      </w:r>
-      <w:proofErr w:type="gramStart"/>
-      <w:r>
-        <w:t>Import, and</w:t>
-      </w:r>
-      <w:proofErr w:type="gramEnd"/>
-      <w:r>
-        <w:t xml:space="preserve"> choose the file from your local Filesystem.</w:t>
-      </w:r>
-    </w:p>
-    <w:p>
-      <w:r>
+        <w:t xml:space="preserve">Using Postman, in the Solution Files folder of the solution you will find a json file that includes all of the client requests for Postman. </w:t>
+      </w:r>
+    </w:p>
+    <w:p>
+      <w:r>
+        <w:t>Click on File &gt; Import, and choose the file from your local Filesystem.</w:t>
+      </w:r>
+    </w:p>
+    <w:p>
+      <w:r>
+        <w:rPr>
+          <w:noProof/>
+        </w:rPr>
         <w:drawing>
           <wp:inline distT="0" distB="0" distL="0" distR="0" wp14:anchorId="108A2E23" wp14:editId="2018AF76">
             <wp:extent cx="2781607" cy="635070"/>
@@ -680,6 +725,9 @@
     </w:p>
     <w:p>
       <w:r>
+        <w:rPr>
+          <w:noProof/>
+        </w:rPr>
         <w:drawing>
           <wp:inline distT="0" distB="0" distL="0" distR="0" wp14:anchorId="2F26C7C3" wp14:editId="5AA261BB">
             <wp:extent cx="5943600" cy="2776855"/>
@@ -753,6 +801,7 @@
         <w:rPr>
           <w:b/>
           <w:bCs/>
+          <w:u w:val="single"/>
         </w:rPr>
         <w:t>SaveRating</w:t>
       </w:r>
@@ -761,6 +810,7 @@
         <w:rPr>
           <w:b/>
           <w:bCs/>
+          <w:u w:val="single"/>
         </w:rPr>
         <w:t xml:space="preserve"> </w:t>
       </w:r>
@@ -769,6 +819,7 @@
         <w:rPr>
           <w:b/>
           <w:bCs/>
+          <w:u w:val="single"/>
         </w:rPr>
         <w:t>Url</w:t>
       </w:r>
@@ -781,13 +832,7 @@
           <w:rPr>
             <w:rStyle w:val="Hyperlink"/>
           </w:rPr>
-          <w:t>https://localhost:44303/ratingservice/SaveRating/</w:t>
-        </w:r>
-        <w:r>
-          <w:rPr>
-            <w:rStyle w:val="Hyperlink"/>
-          </w:rPr>
-          <w:t>{userId}</w:t>
+          <w:t>https://localhost:44303/ratingservice/SaveRating/{userId}</w:t>
         </w:r>
       </w:hyperlink>
     </w:p>
@@ -864,27 +909,21 @@
         <w:t>Comment, any string.</w:t>
       </w:r>
     </w:p>
-    <w:p/>
     <w:p>
       <w:r>
         <w:rPr>
           <w:b/>
           <w:bCs/>
-        </w:rPr>
-        <w:t>GetLast15RatingsOverall</w:t>
-      </w:r>
+          <w:u w:val="single"/>
+        </w:rPr>
+        <w:t xml:space="preserve">GetLast15RatingsOverall </w:t>
+      </w:r>
+      <w:proofErr w:type="spellStart"/>
       <w:r>
         <w:rPr>
           <w:b/>
           <w:bCs/>
-        </w:rPr>
-        <w:t xml:space="preserve"> </w:t>
-      </w:r>
-      <w:proofErr w:type="spellStart"/>
-      <w:r>
-        <w:rPr>
-          <w:b/>
-          <w:bCs/>
+          <w:u w:val="single"/>
         </w:rPr>
         <w:t>Url</w:t>
       </w:r>
@@ -908,6 +947,76 @@
     </w:p>
     <w:p>
       <w:r>
+        <w:t>Optional parameter</w:t>
+      </w:r>
+      <w:proofErr w:type="gramStart"/>
+      <w:r>
+        <w:t xml:space="preserve">: </w:t>
+      </w:r>
+      <w:r>
+        <w:rPr>
+          <w:rFonts w:ascii="Helvetica" w:hAnsi="Helvetica" w:cs="Helvetica"/>
+          <w:b/>
+          <w:bCs/>
+          <w:color w:val="505050"/>
+          <w:sz w:val="18"/>
+          <w:szCs w:val="18"/>
+          <w:shd w:val="clear" w:color="auto" w:fill="FFFFFF"/>
+        </w:rPr>
+        <w:t>?</w:t>
+      </w:r>
+      <w:proofErr w:type="spellStart"/>
+      <w:r>
+        <w:rPr>
+          <w:rFonts w:ascii="Helvetica" w:hAnsi="Helvetica" w:cs="Helvetica"/>
+          <w:b/>
+          <w:bCs/>
+          <w:color w:val="505050"/>
+          <w:sz w:val="18"/>
+          <w:szCs w:val="18"/>
+          <w:shd w:val="clear" w:color="auto" w:fill="FFFFFF"/>
+        </w:rPr>
+        <w:t>ratingFilter</w:t>
+      </w:r>
+      <w:proofErr w:type="spellEnd"/>
+      <w:proofErr w:type="gramEnd"/>
+      <w:r>
+        <w:rPr>
+          <w:rFonts w:ascii="Helvetica" w:hAnsi="Helvetica" w:cs="Helvetica"/>
+          <w:b/>
+          <w:bCs/>
+          <w:color w:val="505050"/>
+          <w:sz w:val="18"/>
+          <w:szCs w:val="18"/>
+          <w:shd w:val="clear" w:color="auto" w:fill="FFFFFF"/>
+        </w:rPr>
+        <w:t>=</w:t>
+      </w:r>
+      <w:r>
+        <w:rPr>
+          <w:rFonts w:ascii="Helvetica" w:hAnsi="Helvetica" w:cs="Helvetica"/>
+          <w:b/>
+          <w:bCs/>
+          <w:color w:val="505050"/>
+          <w:sz w:val="18"/>
+          <w:szCs w:val="18"/>
+          <w:shd w:val="clear" w:color="auto" w:fill="FFFFFF"/>
+        </w:rPr>
+        <w:t>5</w:t>
+      </w:r>
+      <w:r>
+        <w:rPr>
+          <w:rFonts w:ascii="Helvetica" w:hAnsi="Helvetica" w:cs="Helvetica"/>
+          <w:color w:val="505050"/>
+          <w:sz w:val="18"/>
+          <w:szCs w:val="18"/>
+          <w:shd w:val="clear" w:color="auto" w:fill="FFFFFF"/>
+        </w:rPr>
+        <w:t xml:space="preserve"> – Accepts values 1 to 5, otherwise is ignored.</w:t>
+      </w:r>
+    </w:p>
+    <w:p>
+      <w:r>
         <w:t>Sample Output:</w:t>
       </w:r>
     </w:p>
@@ -1714,21 +1823,16 @@
         <w:rPr>
           <w:b/>
           <w:bCs/>
-        </w:rPr>
-        <w:t>GetLast15RatingsBySession</w:t>
-      </w:r>
+          <w:u w:val="single"/>
+        </w:rPr>
+        <w:t xml:space="preserve">GetLast15RatingsBySession </w:t>
+      </w:r>
+      <w:proofErr w:type="spellStart"/>
       <w:r>
         <w:rPr>
           <w:b/>
           <w:bCs/>
-        </w:rPr>
-        <w:t xml:space="preserve"> </w:t>
-      </w:r>
-      <w:proofErr w:type="spellStart"/>
-      <w:r>
-        <w:rPr>
-          <w:b/>
-          <w:bCs/>
+          <w:u w:val="single"/>
         </w:rPr>
         <w:t>Url</w:t>
       </w:r>
@@ -1741,7 +1845,7 @@
           <w:rPr>
             <w:rStyle w:val="Hyperlink"/>
           </w:rPr>
-          <w:t>https://localhost:44303/ratingservice/GetLast15RatingsBySession/4541f77c-cf18-42a1-9c63-ba699dd1e3e1</w:t>
+          <w:t>https://localhost:44303/ratingservice/GetLast15RatingsBySession/{sessionId}</w:t>
         </w:r>
       </w:hyperlink>
       <w:r>
@@ -1752,12 +1856,72 @@
       <w:r>
         <w:t>Returns last 15 ratings for a single session.</w:t>
       </w:r>
-    </w:p>
-    <w:p>
+      <w:r>
+        <w:t xml:space="preserve"> </w:t>
+      </w:r>
       <w:r>
         <w:t>Same json structure as above.</w:t>
       </w:r>
     </w:p>
+    <w:p>
+      <w:r>
+        <w:t>Optional parameter</w:t>
+      </w:r>
+      <w:proofErr w:type="gramStart"/>
+      <w:r>
+        <w:t xml:space="preserve">: </w:t>
+      </w:r>
+      <w:r>
+        <w:rPr>
+          <w:rFonts w:ascii="Helvetica" w:hAnsi="Helvetica" w:cs="Helvetica"/>
+          <w:b/>
+          <w:bCs/>
+          <w:color w:val="505050"/>
+          <w:sz w:val="18"/>
+          <w:szCs w:val="18"/>
+          <w:shd w:val="clear" w:color="auto" w:fill="FFFFFF"/>
+        </w:rPr>
+        <w:t>?</w:t>
+      </w:r>
+      <w:proofErr w:type="spellStart"/>
+      <w:r>
+        <w:rPr>
+          <w:rFonts w:ascii="Helvetica" w:hAnsi="Helvetica" w:cs="Helvetica"/>
+          <w:b/>
+          <w:bCs/>
+          <w:color w:val="505050"/>
+          <w:sz w:val="18"/>
+          <w:szCs w:val="18"/>
+          <w:shd w:val="clear" w:color="auto" w:fill="FFFFFF"/>
+        </w:rPr>
+        <w:t>ratingFilter</w:t>
+      </w:r>
+      <w:proofErr w:type="spellEnd"/>
+      <w:proofErr w:type="gramEnd"/>
+      <w:r>
+        <w:rPr>
+          <w:rFonts w:ascii="Helvetica" w:hAnsi="Helvetica" w:cs="Helvetica"/>
+          <w:b/>
+          <w:bCs/>
+          <w:color w:val="505050"/>
+          <w:sz w:val="18"/>
+          <w:szCs w:val="18"/>
+          <w:shd w:val="clear" w:color="auto" w:fill="FFFFFF"/>
+        </w:rPr>
+        <w:t>=5</w:t>
+      </w:r>
+      <w:r>
+        <w:rPr>
+          <w:rFonts w:ascii="Helvetica" w:hAnsi="Helvetica" w:cs="Helvetica"/>
+          <w:color w:val="505050"/>
+          <w:sz w:val="18"/>
+          <w:szCs w:val="18"/>
+          <w:shd w:val="clear" w:color="auto" w:fill="FFFFFF"/>
+        </w:rPr>
+        <w:t xml:space="preserve"> – Accepts values 1 to 5, otherwise is ignored.</w:t>
+      </w:r>
+    </w:p>
+    <w:p/>
     <w:p>
       <w:pPr>
         <w:pStyle w:val="Title"/>
@@ -1812,6 +1976,25 @@
       <w:r>
         <w:t xml:space="preserve"> – Validation should occur at the entity level when possible. This is not implemented.</w:t>
       </w:r>
+      <w:r>
+        <w:t xml:space="preserve"> I prefer </w:t>
+      </w:r>
+      <w:proofErr w:type="spellStart"/>
+      <w:r>
+        <w:t>DataAnnotations</w:t>
+      </w:r>
+      <w:proofErr w:type="spellEnd"/>
+      <w:r>
+        <w:t xml:space="preserve"> as a starting point for validation. I would break the public server entities from the client entities and </w:t>
+      </w:r>
+      <w:proofErr w:type="spellStart"/>
+      <w:r>
+        <w:t>makup</w:t>
+      </w:r>
+      <w:proofErr w:type="spellEnd"/>
+      <w:r>
+        <w:t xml:space="preserve"> the server entities with the necessary attributes.</w:t>
+      </w:r>
     </w:p>
     <w:p>
       <w:r>
@@ -1825,7 +2008,13 @@
         <w:t xml:space="preserve"> – No Unit or System Tests. Should have a set of system tests to execute once deployed to the test environment.</w:t>
       </w:r>
       <w:r>
-        <w:t xml:space="preserve"> To support testing, there would usually be a set of Mock repositories – this also does not exist.</w:t>
+        <w:t xml:space="preserve"> To support testing, there would usually be a set of Mock repositories </w:t>
+      </w:r>
+      <w:r>
+        <w:t xml:space="preserve">AND Client Services (if testing services in isolation) </w:t>
+      </w:r>
+      <w:r>
+        <w:t>– this also does not exist.</w:t>
       </w:r>
     </w:p>
     <w:p/>
@@ -1840,7 +2029,7 @@
 </file>
 
 <file path=word/numbering.xml><?xml version="1.0" encoding="utf-8"?>
-<w:numbering xmlns:wpc="http://schemas.microsoft.com/office/word/2010/wordprocessingCanvas" xmlns:cx="http://schemas.microsoft.com/office/drawing/2014/chartex" xmlns:cx1="http://schemas.microsoft.com/office/drawing/2015/9/8/chartex" xmlns:cx2="http://schemas.microsoft.com/office/drawing/2015/10/21/chartex" xmlns:cx3="http://schemas.microsoft.com/office/drawing/2016/5/9/chartex" xmlns:cx4="http://schemas.microsoft.com/office/drawing/2016/5/10/chartex" xmlns:cx5="http://schemas.microsoft.com/office/drawing/2016/5/11/chartex" xmlns:cx6="http://schemas.microsoft.com/office/drawing/2016/5/12/chartex" xmlns:cx7="http://schemas.microsoft.com/office/drawing/2016/5/13/chartex" xmlns:cx8="http://schemas.microsoft.com/office/drawing/2016/5/14/chartex" xmlns:mc="http://schemas.openxmlformats.org/markup-compatibility/2006" xmlns:aink="http://schemas.microsoft.com/office/drawing/2016/ink" xmlns:am3d="http://schemas.microsoft.com/office/drawing/2017/model3d" xmlns:o="urn:schemas-microsoft-com:office:office" xmlns:r="http://schemas.openxmlformats.org/officeDocument/2006/relationships" xmlns:m="http://schemas.openxmlformats.org/officeDocument/2006/math" xmlns:v="urn:schemas-microsoft-com:vml" xmlns:wp14="http://schemas.microsoft.com/office/word/2010/wordprocessingDrawing" xmlns:wp="http://schemas.openxmlformats.org/drawingml/2006/wordprocessingDrawing" xmlns:w10="urn:schemas-microsoft-com:office:word" xmlns:w="http://schemas.openxmlformats.org/wordprocessingml/2006/main" xmlns:w14="http://schemas.microsoft.com/office/word/2010/wordml" xmlns:w15="http://schemas.microsoft.com/office/word/2012/wordml" xmlns:w16cid="http://schemas.microsoft.com/office/word/2016/wordml/cid" xmlns:w16se="http://schemas.microsoft.com/office/word/2015/wordml/symex" xmlns:wpg="http://schemas.microsoft.com/office/word/2010/wordprocessingGroup" xmlns:wpi="http://schemas.microsoft.com/office/word/2010/wordprocessingInk" xmlns:wne="http://schemas.microsoft.com/office/word/2006/wordml" xmlns:wps="http://schemas.microsoft.com/office/word/2010/wordprocessingShape" mc:Ignorable="w14 w15 w16se w16cid wp14">
+<w:numbering xmlns:wpc="http://schemas.microsoft.com/office/word/2010/wordprocessingCanvas" xmlns:cx="http://schemas.microsoft.com/office/drawing/2014/chartex" xmlns:cx1="http://schemas.microsoft.com/office/drawing/2015/9/8/chartex" xmlns:cx2="http://schemas.microsoft.com/office/drawing/2015/10/21/chartex" xmlns:cx3="http://schemas.microsoft.com/office/drawing/2016/5/9/chartex" xmlns:cx4="http://schemas.microsoft.com/office/drawing/2016/5/10/chartex" xmlns:cx5="http://schemas.microsoft.com/office/drawing/2016/5/11/chartex" xmlns:cx6="http://schemas.microsoft.com/office/drawing/2016/5/12/chartex" xmlns:cx7="http://schemas.microsoft.com/office/drawing/2016/5/13/chartex" xmlns:cx8="http://schemas.microsoft.com/office/drawing/2016/5/14/chartex" xmlns:mc="http://schemas.openxmlformats.org/markup-compatibility/2006" xmlns:aink="http://schemas.microsoft.com/office/drawing/2016/ink" xmlns:am3d="http://schemas.microsoft.com/office/drawing/2017/model3d" xmlns:o="urn:schemas-microsoft-com:office:office" xmlns:r="http://schemas.openxmlformats.org/officeDocument/2006/relationships" xmlns:m="http://schemas.openxmlformats.org/officeDocument/2006/math" xmlns:v="urn:schemas-microsoft-com:vml" xmlns:wp14="http://schemas.microsoft.com/office/word/2010/wordprocessingDrawing" xmlns:wp="http://schemas.openxmlformats.org/drawingml/2006/wordprocessingDrawing" xmlns:w10="urn:schemas-microsoft-com:office:word" xmlns:w="http://schemas.openxmlformats.org/wordprocessingml/2006/main" xmlns:w14="http://schemas.microsoft.com/office/word/2010/wordml" xmlns:w15="http://schemas.microsoft.com/office/word/2012/wordml" xmlns:w16cex="http://schemas.microsoft.com/office/word/2018/wordml/cex" xmlns:w16cid="http://schemas.microsoft.com/office/word/2016/wordml/cid" xmlns:w16="http://schemas.microsoft.com/office/word/2018/wordml" xmlns:w16se="http://schemas.microsoft.com/office/word/2015/wordml/symex" xmlns:wpg="http://schemas.microsoft.com/office/word/2010/wordprocessingGroup" xmlns:wpi="http://schemas.microsoft.com/office/word/2010/wordprocessingInk" xmlns:wne="http://schemas.microsoft.com/office/word/2006/wordml" xmlns:wps="http://schemas.microsoft.com/office/word/2010/wordprocessingShape" mc:Ignorable="w14 w15 w16se w16cid w16 w16cex wp14">
   <w:abstractNum w:abstractNumId="0" w15:restartNumberingAfterBreak="0">
     <w:nsid w:val="11744598"/>
     <w:multiLevelType w:val="hybridMultilevel"/>
@@ -2285,7 +2474,7 @@
 </file>
 
 <file path=word/styles.xml><?xml version="1.0" encoding="utf-8"?>
-<w:styles xmlns:mc="http://schemas.openxmlformats.org/markup-compatibility/2006" xmlns:r="http://schemas.openxmlformats.org/officeDocument/2006/relationships" xmlns:w="http://schemas.openxmlformats.org/wordprocessingml/2006/main" xmlns:w14="http://schemas.microsoft.com/office/word/2010/wordml" xmlns:w15="http://schemas.microsoft.com/office/word/2012/wordml" xmlns:w16cid="http://schemas.microsoft.com/office/word/2016/wordml/cid" xmlns:w16se="http://schemas.microsoft.com/office/word/2015/wordml/symex" mc:Ignorable="w14 w15 w16se w16cid">
+<w:styles xmlns:mc="http://schemas.openxmlformats.org/markup-compatibility/2006" xmlns:r="http://schemas.openxmlformats.org/officeDocument/2006/relationships" xmlns:w="http://schemas.openxmlformats.org/wordprocessingml/2006/main" xmlns:w14="http://schemas.microsoft.com/office/word/2010/wordml" xmlns:w15="http://schemas.microsoft.com/office/word/2012/wordml" xmlns:w16cex="http://schemas.microsoft.com/office/word/2018/wordml/cex" xmlns:w16cid="http://schemas.microsoft.com/office/word/2016/wordml/cid" xmlns:w16="http://schemas.microsoft.com/office/word/2018/wordml" xmlns:w16se="http://schemas.microsoft.com/office/word/2015/wordml/symex" mc:Ignorable="w14 w15 w16se w16cid w16 w16cex">
   <w:docDefaults>
     <w:rPrDefault>
       <w:rPr>
@@ -2407,6 +2596,7 @@
     <w:lsdException w:name="HTML Sample" w:semiHidden="1" w:unhideWhenUsed="1"/>
     <w:lsdException w:name="HTML Typewriter" w:semiHidden="1" w:unhideWhenUsed="1"/>
     <w:lsdException w:name="HTML Variable" w:semiHidden="1" w:unhideWhenUsed="1"/>
+    <w:lsdException w:name="Normal Table" w:semiHidden="1" w:unhideWhenUsed="1"/>
     <w:lsdException w:name="annotation subject" w:semiHidden="1" w:unhideWhenUsed="1"/>
     <w:lsdException w:name="No List" w:semiHidden="1" w:unhideWhenUsed="1"/>
     <w:lsdException w:name="Outline List 1" w:semiHidden="1" w:unhideWhenUsed="1"/>
@@ -2453,8 +2643,10 @@
     <w:lsdException w:name="Table Subtle 2" w:semiHidden="1" w:unhideWhenUsed="1"/>
     <w:lsdException w:name="Table Web 1" w:semiHidden="1" w:unhideWhenUsed="1"/>
     <w:lsdException w:name="Table Web 2" w:semiHidden="1" w:unhideWhenUsed="1"/>
+    <w:lsdException w:name="Table Web 3" w:semiHidden="1" w:unhideWhenUsed="1"/>
     <w:lsdException w:name="Balloon Text" w:semiHidden="1" w:unhideWhenUsed="1"/>
     <w:lsdException w:name="Table Grid" w:uiPriority="39"/>
+    <w:lsdException w:name="Table Theme" w:semiHidden="1" w:unhideWhenUsed="1"/>
     <w:lsdException w:name="Placeholder Text" w:semiHidden="1"/>
     <w:lsdException w:name="No Spacing" w:uiPriority="1" w:qFormat="1"/>
     <w:lsdException w:name="Light Shading" w:uiPriority="60"/>
@@ -2704,6 +2896,7 @@
   <w:style w:type="character" w:default="1" w:styleId="DefaultParagraphFont">
     <w:name w:val="Default Paragraph Font"/>
     <w:uiPriority w:val="1"/>
+    <w:semiHidden/>
     <w:unhideWhenUsed/>
   </w:style>
   <w:style w:type="table" w:default="1" w:styleId="TableNormal">
@@ -2880,6 +3073,18 @@
     <w:rPr>
       <w:rFonts w:eastAsiaTheme="minorEastAsia" w:cs="Times New Roman"/>
       <w:lang w:val="en-US"/>
+    </w:rPr>
+  </w:style>
+  <w:style w:type="character" w:styleId="FollowedHyperlink">
+    <w:name w:val="FollowedHyperlink"/>
+    <w:basedOn w:val="DefaultParagraphFont"/>
+    <w:uiPriority w:val="99"/>
+    <w:semiHidden/>
+    <w:unhideWhenUsed/>
+    <w:rsid w:val="00BB2731"/>
+    <w:rPr>
+      <w:color w:val="954F72" w:themeColor="followedHyperlink"/>
+      <w:u w:val="single"/>
     </w:rPr>
   </w:style>
 </w:styles>
@@ -3185,7 +3390,7 @@
 </file>
 
 <file path=customXml/itemProps1.xml><?xml version="1.0" encoding="utf-8"?>
-<ds:datastoreItem xmlns:ds="http://schemas.openxmlformats.org/officeDocument/2006/customXml" ds:itemID="{E54D1F44-0949-4538-ACC1-433C1F649BFC}">
+<ds:datastoreItem xmlns:ds="http://schemas.openxmlformats.org/officeDocument/2006/customXml" ds:itemID="{58ABD27B-7A04-40BE-94FB-366087A4CD4B}">
   <ds:schemaRefs>
     <ds:schemaRef ds:uri="http://schemas.openxmlformats.org/officeDocument/2006/bibliography"/>
   </ds:schemaRefs>

</xml_diff>